<commit_message>
Week 8 lab and lecture notes
</commit_message>
<xml_diff>
--- a/lecture/notes_2024-10-15.docx
+++ b/lecture/notes_2024-10-15.docx
@@ -321,15 +321,7 @@
         </w:numPr>
       </w:pPr>
       <w:r>
-        <w:t xml:space="preserve">Preference can be important to </w:t>
-      </w:r>
-      <w:proofErr w:type="gramStart"/>
-      <w:r>
-        <w:t>take into account</w:t>
-      </w:r>
-      <w:proofErr w:type="gramEnd"/>
-      <w:r>
-        <w:t xml:space="preserve"> in conservation management</w:t>
+        <w:t>Preference can be important to take into account in conservation management</w:t>
       </w:r>
     </w:p>
     <w:p>
@@ -341,15 +333,7 @@
         </w:numPr>
       </w:pPr>
       <w:r>
-        <w:t xml:space="preserve">Translocation of species. If they are placed somewhere with preferrable </w:t>
-      </w:r>
-      <w:proofErr w:type="gramStart"/>
-      <w:r>
-        <w:t>resources</w:t>
-      </w:r>
-      <w:proofErr w:type="gramEnd"/>
-      <w:r>
-        <w:t xml:space="preserve"> they may be less likely to leave the area than if they were placed somewhere with resources they could select for, but may not prefer.</w:t>
+        <w:t>Translocation of species. If they are placed somewhere with preferrable resources they may be less likely to leave the area than if they were placed somewhere with resources they could select for, but may not prefer.</w:t>
       </w:r>
     </w:p>
     <w:p>
@@ -481,15 +465,7 @@
         </w:numPr>
       </w:pPr>
       <w:r>
-        <w:t xml:space="preserve">Because </w:t>
-      </w:r>
-      <w:proofErr w:type="gramStart"/>
-      <w:r>
-        <w:t>feature is</w:t>
-      </w:r>
-      <w:proofErr w:type="gramEnd"/>
-      <w:r>
-        <w:t xml:space="preserve"> so widely available, even if it is important for the species, the animal can meet its needs just by randomly walking around the landscape.</w:t>
+        <w:t>Because feature is so widely available, even if it is important for the species, the animal can meet its needs just by randomly walking around the landscape.</w:t>
       </w:r>
     </w:p>
     <w:p>
@@ -537,15 +513,76 @@
         </w:numPr>
       </w:pPr>
       <w:r>
-        <w:t xml:space="preserve">Selection for forest may be happening at a higher hierarchical order, so you may not see the selection for forest at a lower hierarchical order because that selection has already occurred. </w:t>
-      </w:r>
-      <w:proofErr w:type="gramStart"/>
-      <w:r>
-        <w:t>So</w:t>
-      </w:r>
-      <w:proofErr w:type="gramEnd"/>
-      <w:r>
-        <w:t xml:space="preserve"> you should be looking at finer scale (tree species, cone production, etc.)</w:t>
+        <w:t>Selection for forest may be happening at a higher hierarchical order, so you may not see the selection for forest at a lower hierarchical order because that selection has already occurred. So you should be looking at finer scale (tree species, cone production, etc.)</w:t>
+      </w:r>
+    </w:p>
+    <w:p/>
+    <w:p>
+      <w:pPr>
+        <w:rPr>
+          <w:b/>
+          <w:bCs/>
+        </w:rPr>
+      </w:pPr>
+      <w:r>
+        <w:rPr>
+          <w:b/>
+          <w:bCs/>
+        </w:rPr>
+        <w:t>Lab Notes:</w:t>
+      </w:r>
+    </w:p>
+    <w:p>
+      <w:r>
+        <w:t xml:space="preserve">Evaluating sensitivity of parameter estimates based on number of </w:t>
+      </w:r>
+      <w:r>
+        <w:t xml:space="preserve">random </w:t>
+      </w:r>
+      <w:r>
+        <w:t>points sampled.</w:t>
+      </w:r>
+    </w:p>
+    <w:p>
+      <w:pPr>
+        <w:pStyle w:val="ListParagraph"/>
+        <w:numPr>
+          <w:ilvl w:val="0"/>
+          <w:numId w:val="20"/>
+        </w:numPr>
+      </w:pPr>
+      <w:r>
+        <w:t>Looking for your parameter estimates to stabilize as you draw random points</w:t>
+      </w:r>
+    </w:p>
+    <w:p>
+      <w:pPr>
+        <w:pStyle w:val="ListParagraph"/>
+        <w:numPr>
+          <w:ilvl w:val="0"/>
+          <w:numId w:val="20"/>
+        </w:numPr>
+      </w:pPr>
+      <w:r>
+        <w:t>Slope estimates start to stabilize at 10 random points per used point</w:t>
+      </w:r>
+      <w:r>
+        <w:t xml:space="preserve"> (unbiased estimates)</w:t>
+      </w:r>
+      <w:r>
+        <w:t>, greater than that it becomes more precise</w:t>
+      </w:r>
+    </w:p>
+    <w:p>
+      <w:pPr>
+        <w:pStyle w:val="ListParagraph"/>
+        <w:numPr>
+          <w:ilvl w:val="1"/>
+          <w:numId w:val="20"/>
+        </w:numPr>
+      </w:pPr>
+      <w:r>
+        <w:t>Important for highly heterogeneous study area: a lot of variation in what is available, you may want more random samples to better characterize that heterogeneity</w:t>
       </w:r>
     </w:p>
     <w:sectPr>

</xml_diff>